<commit_message>
add yellow shadow and red font color
</commit_message>
<xml_diff>
--- a/src/gen-order/4printing.docx
+++ b/src/gen-order/4printing.docx
@@ -1423,22 +1423,12 @@
                 <w:rFonts w:hint="default" w:ascii="SimSun" w:hAnsi="SimSun" w:cs="SimSun"/>
                 <w:b/>
                 <w:bCs/>
-                <w:kern w:val="0"/>
-                <w:sz w:val="24"/>
-              </w:rPr>
-              <w:t>(手机尾号后四位隐藏</w:t>
-            </w:r>
-            <w:bookmarkStart w:id="0" w:name="_GoBack"/>
-            <w:bookmarkEnd w:id="0"/>
-            <w:r>
-              <w:rPr>
-                <w:rFonts w:hint="default" w:ascii="SimSun" w:hAnsi="SimSun" w:cs="SimSun"/>
-                <w:b/>
-                <w:bCs/>
-                <w:kern w:val="0"/>
-                <w:sz w:val="24"/>
-              </w:rPr>
-              <w:t>)</w:t>
+                <w:color w:val="FF0000"/>
+                <w:kern w:val="0"/>
+                <w:sz w:val="24"/>
+                <w:highlight w:val="yellow"/>
+              </w:rPr>
+              <w:t>(手机尾号后四位隐藏)</w:t>
             </w:r>
           </w:p>
         </w:tc>
@@ -4273,6 +4263,14 @@
       </w:tblGrid>
       <w:tr>
         <w:tblPrEx>
+          <w:tblBorders>
+            <w:top w:val="single" w:color="auto" w:sz="4" w:space="0"/>
+            <w:left w:val="single" w:color="auto" w:sz="4" w:space="0"/>
+            <w:bottom w:val="single" w:color="auto" w:sz="4" w:space="0"/>
+            <w:right w:val="single" w:color="auto" w:sz="4" w:space="0"/>
+            <w:insideH w:val="single" w:color="auto" w:sz="4" w:space="0"/>
+            <w:insideV w:val="single" w:color="auto" w:sz="4" w:space="0"/>
+          </w:tblBorders>
           <w:tblLayout w:type="fixed"/>
         </w:tblPrEx>
         <w:tc>
@@ -4299,6 +4297,14 @@
       </w:tr>
       <w:tr>
         <w:tblPrEx>
+          <w:tblBorders>
+            <w:top w:val="single" w:color="auto" w:sz="4" w:space="0"/>
+            <w:left w:val="single" w:color="auto" w:sz="4" w:space="0"/>
+            <w:bottom w:val="single" w:color="auto" w:sz="4" w:space="0"/>
+            <w:right w:val="single" w:color="auto" w:sz="4" w:space="0"/>
+            <w:insideH w:val="single" w:color="auto" w:sz="4" w:space="0"/>
+            <w:insideV w:val="single" w:color="auto" w:sz="4" w:space="0"/>
+          </w:tblBorders>
           <w:tblLayout w:type="fixed"/>
         </w:tblPrEx>
         <w:tc>

</xml_diff>